<commit_message>
menambah nama tempat pkl
</commit_message>
<xml_diff>
--- a/File Laporan PKL Trisno Sanjaya.docx
+++ b/File Laporan PKL Trisno Sanjaya.docx
@@ -1,6 +1,6 @@
 
 <file path=word/document.xml><?xml version="1.0" encoding="utf-8"?>
-<w:document xmlns:wpc="http://schemas.microsoft.com/office/word/2010/wordprocessingCanvas" xmlns:cx="http://schemas.microsoft.com/office/drawing/2014/chartex" xmlns:cx1="http://schemas.microsoft.com/office/drawing/2015/9/8/chartex" xmlns:cx2="http://schemas.microsoft.com/office/drawing/2015/10/21/chartex" xmlns:cx3="http://schemas.microsoft.com/office/drawing/2016/5/9/chartex" xmlns:cx4="http://schemas.microsoft.com/office/drawing/2016/5/10/chartex" xmlns:cx5="http://schemas.microsoft.com/office/drawing/2016/5/11/chartex" xmlns:cx6="http://schemas.microsoft.com/office/drawing/2016/5/12/chartex" xmlns:cx7="http://schemas.microsoft.com/office/drawing/2016/5/13/chartex" xmlns:cx8="http://schemas.microsoft.com/office/drawing/2016/5/14/chartex" xmlns:mc="http://schemas.openxmlformats.org/markup-compatibility/2006" xmlns:aink="http://schemas.microsoft.com/office/drawing/2016/ink" xmlns:am3d="http://schemas.microsoft.com/office/drawing/2017/model3d" xmlns:o="urn:schemas-microsoft-com:office:office" xmlns:r="http://schemas.openxmlformats.org/officeDocument/2006/relationships" xmlns:m="http://schemas.openxmlformats.org/officeDocument/2006/math" xmlns:v="urn:schemas-microsoft-com:vml" xmlns:wp14="http://schemas.microsoft.com/office/word/2010/wordprocessingDrawing" xmlns:wp="http://schemas.openxmlformats.org/drawingml/2006/wordprocessingDrawing" xmlns:w10="urn:schemas-microsoft-com:office:word" xmlns:w="http://schemas.openxmlformats.org/wordprocessingml/2006/main" xmlns:w14="http://schemas.microsoft.com/office/word/2010/wordml" xmlns:w15="http://schemas.microsoft.com/office/word/2012/wordml" xmlns:w16cex="http://schemas.microsoft.com/office/word/2018/wordml/cex" xmlns:w16cid="http://schemas.microsoft.com/office/word/2016/wordml/cid" xmlns:w16="http://schemas.microsoft.com/office/word/2018/wordml" xmlns:w16sdtdh="http://schemas.microsoft.com/office/word/2020/wordml/sdtdatahash" xmlns:w16se="http://schemas.microsoft.com/office/word/2015/wordml/symex" xmlns:wpg="http://schemas.microsoft.com/office/word/2010/wordprocessingGroup" xmlns:wpi="http://schemas.microsoft.com/office/word/2010/wordprocessingInk" xmlns:wne="http://schemas.microsoft.com/office/word/2006/wordml" xmlns:wps="http://schemas.microsoft.com/office/word/2010/wordprocessingShape" mc:Ignorable="w14 w15 w16se w16cid w16 w16cex w16sdtdh wp14">
+<w:document xmlns:wpc="http://schemas.microsoft.com/office/word/2010/wordprocessingCanvas" xmlns:cx="http://schemas.microsoft.com/office/drawing/2014/chartex" xmlns:cx1="http://schemas.microsoft.com/office/drawing/2015/9/8/chartex" xmlns:cx2="http://schemas.microsoft.com/office/drawing/2015/10/21/chartex" xmlns:cx3="http://schemas.microsoft.com/office/drawing/2016/5/9/chartex" xmlns:cx4="http://schemas.microsoft.com/office/drawing/2016/5/10/chartex" xmlns:cx5="http://schemas.microsoft.com/office/drawing/2016/5/11/chartex" xmlns:cx6="http://schemas.microsoft.com/office/drawing/2016/5/12/chartex" xmlns:cx7="http://schemas.microsoft.com/office/drawing/2016/5/13/chartex" xmlns:cx8="http://schemas.microsoft.com/office/drawing/2016/5/14/chartex" xmlns:mc="http://schemas.openxmlformats.org/markup-compatibility/2006" xmlns:aink="http://schemas.microsoft.com/office/drawing/2016/ink" xmlns:am3d="http://schemas.microsoft.com/office/drawing/2017/model3d" xmlns:o="urn:schemas-microsoft-com:office:office" xmlns:oel="http://schemas.microsoft.com/office/2019/extlst" xmlns:r="http://schemas.openxmlformats.org/officeDocument/2006/relationships" xmlns:m="http://schemas.openxmlformats.org/officeDocument/2006/math" xmlns:v="urn:schemas-microsoft-com:vml" xmlns:wp14="http://schemas.microsoft.com/office/word/2010/wordprocessingDrawing" xmlns:wp="http://schemas.openxmlformats.org/drawingml/2006/wordprocessingDrawing" xmlns:w10="urn:schemas-microsoft-com:office:word" xmlns:w="http://schemas.openxmlformats.org/wordprocessingml/2006/main" xmlns:w14="http://schemas.microsoft.com/office/word/2010/wordml" xmlns:w15="http://schemas.microsoft.com/office/word/2012/wordml" xmlns:w16cex="http://schemas.microsoft.com/office/word/2018/wordml/cex" xmlns:w16cid="http://schemas.microsoft.com/office/word/2016/wordml/cid" xmlns:w16="http://schemas.microsoft.com/office/word/2018/wordml" xmlns:w16du="http://schemas.microsoft.com/office/word/2023/wordml/word16du" xmlns:w16sdtdh="http://schemas.microsoft.com/office/word/2020/wordml/sdtdatahash" xmlns:w16se="http://schemas.microsoft.com/office/word/2015/wordml/symex" xmlns:wpg="http://schemas.microsoft.com/office/word/2010/wordprocessingGroup" xmlns:wpi="http://schemas.microsoft.com/office/word/2010/wordprocessingInk" xmlns:wne="http://schemas.microsoft.com/office/word/2006/wordml" xmlns:wps="http://schemas.microsoft.com/office/word/2010/wordprocessingShape" mc:Ignorable="w14 w15 w16se w16cid w16 w16cex w16sdtdh w16du wp14">
   <w:body>
     <w:p>
       <w:pPr>
@@ -57,7 +57,7 @@
           <w:szCs w:val="24"/>
           <w:lang w:val="en-US"/>
         </w:rPr>
-        <w:t>………………………………………..</w:t>
+        <w:t>KANTOR TKJ SMK MUHAMMADIYAH KANDANGHAUR</w:t>
       </w:r>
     </w:p>
     <w:p>
@@ -2263,7 +2263,6 @@
           <w:lang w:val="en-ID"/>
         </w:rPr>
       </w:pPr>
-      <w:proofErr w:type="gramStart"/>
       <w:r>
         <w:rPr>
           <w:rFonts w:ascii="Times New Roman" w:hAnsi="Times New Roman" w:cs="Times New Roman"/>
@@ -2285,22 +2284,24 @@
           <w:szCs w:val="24"/>
           <w:lang w:val="en-ID"/>
         </w:rPr>
-        <w:t>Jadikan</w:t>
-      </w:r>
-      <w:proofErr w:type="gramEnd"/>
+        <w:t xml:space="preserve">Jadikan hidup lebih berarti </w:t>
+      </w:r>
       <w:r>
         <w:rPr>
           <w:rFonts w:ascii="Times New Roman" w:hAnsi="Times New Roman" w:cs="Times New Roman"/>
           <w:b/>
           <w:bCs/>
-          <w:color w:val="000000" w:themeColor="text1"/>
-          <w:sz w:val="24"/>
-          <w:szCs w:val="24"/>
-          <w:lang w:val="en-ID"/>
-        </w:rPr>
-        <w:t xml:space="preserve"> hidup lebih berarti </w:t>
-      </w:r>
-      <w:r>
+          <w:sz w:val="24"/>
+          <w:szCs w:val="24"/>
+          <w:lang w:val="en-ID"/>
+        </w:rPr>
+        <w:t>“</w:t>
+      </w:r>
+    </w:p>
+    <w:p>
+      <w:pPr>
+        <w:spacing w:line="360" w:lineRule="auto"/>
+        <w:jc w:val="center"/>
         <w:rPr>
           <w:rFonts w:ascii="Times New Roman" w:hAnsi="Times New Roman" w:cs="Times New Roman"/>
           <w:b/>
@@ -2309,13 +2310,8 @@
           <w:szCs w:val="24"/>
           <w:lang w:val="en-ID"/>
         </w:rPr>
-        <w:t>“</w:t>
-      </w:r>
-    </w:p>
-    <w:p>
-      <w:pPr>
-        <w:spacing w:line="360" w:lineRule="auto"/>
-        <w:jc w:val="center"/>
+      </w:pPr>
+      <w:r>
         <w:rPr>
           <w:rFonts w:ascii="Times New Roman" w:hAnsi="Times New Roman" w:cs="Times New Roman"/>
           <w:b/>
@@ -2324,41 +2320,7 @@
           <w:szCs w:val="24"/>
           <w:lang w:val="en-ID"/>
         </w:rPr>
-      </w:pPr>
-      <w:r>
-        <w:rPr>
-          <w:rFonts w:ascii="Times New Roman" w:hAnsi="Times New Roman" w:cs="Times New Roman"/>
-          <w:b/>
-          <w:bCs/>
-          <w:sz w:val="24"/>
-          <w:szCs w:val="24"/>
-          <w:lang w:val="en-ID"/>
-        </w:rPr>
-        <w:t>(</w:t>
-      </w:r>
-      <w:proofErr w:type="gramStart"/>
-      <w:r>
-        <w:rPr>
-          <w:rFonts w:ascii="Times New Roman" w:hAnsi="Times New Roman" w:cs="Times New Roman"/>
-          <w:b/>
-          <w:bCs/>
-          <w:sz w:val="24"/>
-          <w:szCs w:val="24"/>
-          <w:lang w:val="en-ID"/>
-        </w:rPr>
-        <w:t>silahkan</w:t>
-      </w:r>
-      <w:proofErr w:type="gramEnd"/>
-      <w:r>
-        <w:rPr>
-          <w:rFonts w:ascii="Times New Roman" w:hAnsi="Times New Roman" w:cs="Times New Roman"/>
-          <w:b/>
-          <w:bCs/>
-          <w:sz w:val="24"/>
-          <w:szCs w:val="24"/>
-          <w:lang w:val="en-ID"/>
-        </w:rPr>
-        <w:t xml:space="preserve"> menggunakan Motto masing-masing)</w:t>
+        <w:t>(silahkan menggunakan Motto masing-masing)</w:t>
       </w:r>
     </w:p>
     <w:p>
@@ -2538,19 +2500,8 @@
           <w:szCs w:val="24"/>
           <w:lang w:val="en-ID"/>
         </w:rPr>
-        <w:t xml:space="preserve">Di kesempatan ini, Penulis mengucapkan terima kasih kepada pihak-pihak terkait PKL. yang telah memberi dukungan moral. Dan juga bimbingannya pada kami. Ucapan terima kasih ini kami tujukan </w:t>
-      </w:r>
-      <w:proofErr w:type="gramStart"/>
-      <w:r>
-        <w:rPr>
-          <w:rFonts w:ascii="Times New Roman" w:hAnsi="Times New Roman" w:cs="Times New Roman"/>
-          <w:sz w:val="24"/>
-          <w:szCs w:val="24"/>
-          <w:lang w:val="en-ID"/>
-        </w:rPr>
-        <w:t>kepada :</w:t>
-      </w:r>
-      <w:proofErr w:type="gramEnd"/>
+        <w:t>Di kesempatan ini, Penulis mengucapkan terima kasih kepada pihak-pihak terkait PKL. yang telah memberi dukungan moral. Dan juga bimbingannya pada kami. Ucapan terima kasih ini kami tujukan kepada :</w:t>
+      </w:r>
     </w:p>
     <w:p>
       <w:pPr>
@@ -5734,27 +5685,7 @@
           <w:lang w:val="en-ID"/>
         </w:rPr>
         <w:lastRenderedPageBreak/>
-        <w:t xml:space="preserve">Dalam pengertian tersebut, tersirat ada 2 pihak, yaitu lembaga pendidikan pelatihan dan lapangan kerja yang secara bersama-sama menyelenggarakan suatu program pendidikan dan pelatihan kejuruan. Kedua belah pihak harus secara sungguh – sungguh terlibat dan bertanggung jawab mulai tahap perencanaan program, tahap penyelenggaraan, sampai tahap penilaian dan penentuan kelulusan peserta </w:t>
-      </w:r>
-      <w:proofErr w:type="gramStart"/>
-      <w:r>
-        <w:rPr>
-          <w:rFonts w:ascii="Times New Roman" w:hAnsi="Times New Roman" w:cs="Times New Roman"/>
-          <w:sz w:val="24"/>
-          <w:szCs w:val="24"/>
-          <w:lang w:val="en-ID"/>
-        </w:rPr>
-        <w:t>didik,  serta</w:t>
-      </w:r>
-      <w:proofErr w:type="gramEnd"/>
-      <w:r>
-        <w:rPr>
-          <w:rFonts w:ascii="Times New Roman" w:hAnsi="Times New Roman" w:cs="Times New Roman"/>
-          <w:sz w:val="24"/>
-          <w:szCs w:val="24"/>
-          <w:lang w:val="en-ID"/>
-        </w:rPr>
-        <w:t xml:space="preserve"> upaya pemasaran tamata</w:t>
+        <w:t>Dalam pengertian tersebut, tersirat ada 2 pihak, yaitu lembaga pendidikan pelatihan dan lapangan kerja yang secara bersama-sama menyelenggarakan suatu program pendidikan dan pelatihan kejuruan. Kedua belah pihak harus secara sungguh – sungguh terlibat dan bertanggung jawab mulai tahap perencanaan program, tahap penyelenggaraan, sampai tahap penilaian dan penentuan kelulusan peserta didik,  serta upaya pemasaran tamata</w:t>
       </w:r>
       <w:r>
         <w:rPr>
@@ -7927,27 +7858,7 @@
           <w:szCs w:val="24"/>
           <w:lang w:val="en-ID"/>
         </w:rPr>
-        <w:t xml:space="preserve">Maecenas a metus non metus condimentum fringilla. Donec non nisl sit amet turpis pharetra porta. Morbi ante odio, sagittis non augue elementum, sollicitudin aliquet purus. Vestibulum porta porta metus ac consectetur. Donec ante nulla, blandit sed sollicitudin quis, ornare eget justo. Donec lorem diam, hendrerit ac pellentesque ut, aliquam vitae odio. Integer eu mattis nisi, quis tempor ante. Nulla maximus est ut leo eleifend venenatis. Proin non augue ut libero scelerisque pretium </w:t>
-      </w:r>
-      <w:proofErr w:type="gramStart"/>
-      <w:r>
-        <w:rPr>
-          <w:rFonts w:ascii="Times New Roman" w:hAnsi="Times New Roman" w:cs="Times New Roman"/>
-          <w:sz w:val="24"/>
-          <w:szCs w:val="24"/>
-          <w:lang w:val="en-ID"/>
-        </w:rPr>
-        <w:t>a</w:t>
-      </w:r>
-      <w:proofErr w:type="gramEnd"/>
-      <w:r>
-        <w:rPr>
-          <w:rFonts w:ascii="Times New Roman" w:hAnsi="Times New Roman" w:cs="Times New Roman"/>
-          <w:sz w:val="24"/>
-          <w:szCs w:val="24"/>
-          <w:lang w:val="en-ID"/>
-        </w:rPr>
-        <w:t xml:space="preserve"> eget metus. Nullam ac vulputate augue, at ultricies orci. Aliquam suscipit vel nisl quis vulputate. Suspendisse nec eros blandit orci molestie vehicula quis quis nunc. Phasellus venenatis lorem viverra erat hendrerit venenatis. Nunc elementum sapien non tortor pellentesque fringilla. Quisque nec ullamcorper nibh, vitae semper sem. Nam iaculis, dui sit amet lacinia dignissim, dolor libero commodo nunc, nec tempus nisl nisi ac dolor. </w:t>
+        <w:t xml:space="preserve">Maecenas a metus non metus condimentum fringilla. Donec non nisl sit amet turpis pharetra porta. Morbi ante odio, sagittis non augue elementum, sollicitudin aliquet purus. Vestibulum porta porta metus ac consectetur. Donec ante nulla, blandit sed sollicitudin quis, ornare eget justo. Donec lorem diam, hendrerit ac pellentesque ut, aliquam vitae odio. Integer eu mattis nisi, quis tempor ante. Nulla maximus est ut leo eleifend venenatis. Proin non augue ut libero scelerisque pretium a eget metus. Nullam ac vulputate augue, at ultricies orci. Aliquam suscipit vel nisl quis vulputate. Suspendisse nec eros blandit orci molestie vehicula quis quis nunc. Phasellus venenatis lorem viverra erat hendrerit venenatis. Nunc elementum sapien non tortor pellentesque fringilla. Quisque nec ullamcorper nibh, vitae semper sem. Nam iaculis, dui sit amet lacinia dignissim, dolor libero commodo nunc, nec tempus nisl nisi ac dolor. </w:t>
       </w:r>
     </w:p>
     <w:p>
@@ -8311,7 +8222,7 @@
 </file>
 
 <file path=word/endnotes.xml><?xml version="1.0" encoding="utf-8"?>
-<w:endnotes xmlns:wpc="http://schemas.microsoft.com/office/word/2010/wordprocessingCanvas" xmlns:cx="http://schemas.microsoft.com/office/drawing/2014/chartex" xmlns:cx1="http://schemas.microsoft.com/office/drawing/2015/9/8/chartex" xmlns:cx2="http://schemas.microsoft.com/office/drawing/2015/10/21/chartex" xmlns:cx3="http://schemas.microsoft.com/office/drawing/2016/5/9/chartex" xmlns:cx4="http://schemas.microsoft.com/office/drawing/2016/5/10/chartex" xmlns:cx5="http://schemas.microsoft.com/office/drawing/2016/5/11/chartex" xmlns:cx6="http://schemas.microsoft.com/office/drawing/2016/5/12/chartex" xmlns:cx7="http://schemas.microsoft.com/office/drawing/2016/5/13/chartex" xmlns:cx8="http://schemas.microsoft.com/office/drawing/2016/5/14/chartex" xmlns:mc="http://schemas.openxmlformats.org/markup-compatibility/2006" xmlns:aink="http://schemas.microsoft.com/office/drawing/2016/ink" xmlns:am3d="http://schemas.microsoft.com/office/drawing/2017/model3d" xmlns:o="urn:schemas-microsoft-com:office:office" xmlns:r="http://schemas.openxmlformats.org/officeDocument/2006/relationships" xmlns:m="http://schemas.openxmlformats.org/officeDocument/2006/math" xmlns:v="urn:schemas-microsoft-com:vml" xmlns:wp14="http://schemas.microsoft.com/office/word/2010/wordprocessingDrawing" xmlns:wp="http://schemas.openxmlformats.org/drawingml/2006/wordprocessingDrawing" xmlns:w10="urn:schemas-microsoft-com:office:word" xmlns:w="http://schemas.openxmlformats.org/wordprocessingml/2006/main" xmlns:w14="http://schemas.microsoft.com/office/word/2010/wordml" xmlns:w15="http://schemas.microsoft.com/office/word/2012/wordml" xmlns:w16cex="http://schemas.microsoft.com/office/word/2018/wordml/cex" xmlns:w16cid="http://schemas.microsoft.com/office/word/2016/wordml/cid" xmlns:w16="http://schemas.microsoft.com/office/word/2018/wordml" xmlns:w16sdtdh="http://schemas.microsoft.com/office/word/2020/wordml/sdtdatahash" xmlns:w16se="http://schemas.microsoft.com/office/word/2015/wordml/symex" xmlns:wpg="http://schemas.microsoft.com/office/word/2010/wordprocessingGroup" xmlns:wpi="http://schemas.microsoft.com/office/word/2010/wordprocessingInk" xmlns:wne="http://schemas.microsoft.com/office/word/2006/wordml" xmlns:wps="http://schemas.microsoft.com/office/word/2010/wordprocessingShape" mc:Ignorable="w14 w15 w16se w16cid w16 w16cex w16sdtdh wp14">
+<w:endnotes xmlns:wpc="http://schemas.microsoft.com/office/word/2010/wordprocessingCanvas" xmlns:cx="http://schemas.microsoft.com/office/drawing/2014/chartex" xmlns:cx1="http://schemas.microsoft.com/office/drawing/2015/9/8/chartex" xmlns:cx2="http://schemas.microsoft.com/office/drawing/2015/10/21/chartex" xmlns:cx3="http://schemas.microsoft.com/office/drawing/2016/5/9/chartex" xmlns:cx4="http://schemas.microsoft.com/office/drawing/2016/5/10/chartex" xmlns:cx5="http://schemas.microsoft.com/office/drawing/2016/5/11/chartex" xmlns:cx6="http://schemas.microsoft.com/office/drawing/2016/5/12/chartex" xmlns:cx7="http://schemas.microsoft.com/office/drawing/2016/5/13/chartex" xmlns:cx8="http://schemas.microsoft.com/office/drawing/2016/5/14/chartex" xmlns:mc="http://schemas.openxmlformats.org/markup-compatibility/2006" xmlns:aink="http://schemas.microsoft.com/office/drawing/2016/ink" xmlns:am3d="http://schemas.microsoft.com/office/drawing/2017/model3d" xmlns:o="urn:schemas-microsoft-com:office:office" xmlns:oel="http://schemas.microsoft.com/office/2019/extlst" xmlns:r="http://schemas.openxmlformats.org/officeDocument/2006/relationships" xmlns:m="http://schemas.openxmlformats.org/officeDocument/2006/math" xmlns:v="urn:schemas-microsoft-com:vml" xmlns:wp14="http://schemas.microsoft.com/office/word/2010/wordprocessingDrawing" xmlns:wp="http://schemas.openxmlformats.org/drawingml/2006/wordprocessingDrawing" xmlns:w10="urn:schemas-microsoft-com:office:word" xmlns:w="http://schemas.openxmlformats.org/wordprocessingml/2006/main" xmlns:w14="http://schemas.microsoft.com/office/word/2010/wordml" xmlns:w15="http://schemas.microsoft.com/office/word/2012/wordml" xmlns:w16cex="http://schemas.microsoft.com/office/word/2018/wordml/cex" xmlns:w16cid="http://schemas.microsoft.com/office/word/2016/wordml/cid" xmlns:w16="http://schemas.microsoft.com/office/word/2018/wordml" xmlns:w16du="http://schemas.microsoft.com/office/word/2023/wordml/word16du" xmlns:w16sdtdh="http://schemas.microsoft.com/office/word/2020/wordml/sdtdatahash" xmlns:w16se="http://schemas.microsoft.com/office/word/2015/wordml/symex" xmlns:wpg="http://schemas.microsoft.com/office/word/2010/wordprocessingGroup" xmlns:wpi="http://schemas.microsoft.com/office/word/2010/wordprocessingInk" xmlns:wne="http://schemas.microsoft.com/office/word/2006/wordml" xmlns:wps="http://schemas.microsoft.com/office/word/2010/wordprocessingShape" mc:Ignorable="w14 w15 w16se w16cid w16 w16cex w16sdtdh w16du wp14">
   <w:endnote w:type="separator" w:id="-1">
     <w:p>
       <w:pPr>
@@ -8336,7 +8247,7 @@
 </file>
 
 <file path=word/footer1.xml><?xml version="1.0" encoding="utf-8"?>
-<w:ftr xmlns:wpc="http://schemas.microsoft.com/office/word/2010/wordprocessingCanvas" xmlns:cx="http://schemas.microsoft.com/office/drawing/2014/chartex" xmlns:cx1="http://schemas.microsoft.com/office/drawing/2015/9/8/chartex" xmlns:cx2="http://schemas.microsoft.com/office/drawing/2015/10/21/chartex" xmlns:cx3="http://schemas.microsoft.com/office/drawing/2016/5/9/chartex" xmlns:cx4="http://schemas.microsoft.com/office/drawing/2016/5/10/chartex" xmlns:cx5="http://schemas.microsoft.com/office/drawing/2016/5/11/chartex" xmlns:cx6="http://schemas.microsoft.com/office/drawing/2016/5/12/chartex" xmlns:cx7="http://schemas.microsoft.com/office/drawing/2016/5/13/chartex" xmlns:cx8="http://schemas.microsoft.com/office/drawing/2016/5/14/chartex" xmlns:mc="http://schemas.openxmlformats.org/markup-compatibility/2006" xmlns:aink="http://schemas.microsoft.com/office/drawing/2016/ink" xmlns:am3d="http://schemas.microsoft.com/office/drawing/2017/model3d" xmlns:o="urn:schemas-microsoft-com:office:office" xmlns:r="http://schemas.openxmlformats.org/officeDocument/2006/relationships" xmlns:m="http://schemas.openxmlformats.org/officeDocument/2006/math" xmlns:v="urn:schemas-microsoft-com:vml" xmlns:wp14="http://schemas.microsoft.com/office/word/2010/wordprocessingDrawing" xmlns:wp="http://schemas.openxmlformats.org/drawingml/2006/wordprocessingDrawing" xmlns:w10="urn:schemas-microsoft-com:office:word" xmlns:w="http://schemas.openxmlformats.org/wordprocessingml/2006/main" xmlns:w14="http://schemas.microsoft.com/office/word/2010/wordml" xmlns:w15="http://schemas.microsoft.com/office/word/2012/wordml" xmlns:w16cex="http://schemas.microsoft.com/office/word/2018/wordml/cex" xmlns:w16cid="http://schemas.microsoft.com/office/word/2016/wordml/cid" xmlns:w16="http://schemas.microsoft.com/office/word/2018/wordml" xmlns:w16sdtdh="http://schemas.microsoft.com/office/word/2020/wordml/sdtdatahash" xmlns:w16se="http://schemas.microsoft.com/office/word/2015/wordml/symex" xmlns:wpg="http://schemas.microsoft.com/office/word/2010/wordprocessingGroup" xmlns:wpi="http://schemas.microsoft.com/office/word/2010/wordprocessingInk" xmlns:wne="http://schemas.microsoft.com/office/word/2006/wordml" xmlns:wps="http://schemas.microsoft.com/office/word/2010/wordprocessingShape" mc:Ignorable="w14 w15 w16se w16cid w16 w16cex w16sdtdh wp14">
+<w:ftr xmlns:wpc="http://schemas.microsoft.com/office/word/2010/wordprocessingCanvas" xmlns:cx="http://schemas.microsoft.com/office/drawing/2014/chartex" xmlns:cx1="http://schemas.microsoft.com/office/drawing/2015/9/8/chartex" xmlns:cx2="http://schemas.microsoft.com/office/drawing/2015/10/21/chartex" xmlns:cx3="http://schemas.microsoft.com/office/drawing/2016/5/9/chartex" xmlns:cx4="http://schemas.microsoft.com/office/drawing/2016/5/10/chartex" xmlns:cx5="http://schemas.microsoft.com/office/drawing/2016/5/11/chartex" xmlns:cx6="http://schemas.microsoft.com/office/drawing/2016/5/12/chartex" xmlns:cx7="http://schemas.microsoft.com/office/drawing/2016/5/13/chartex" xmlns:cx8="http://schemas.microsoft.com/office/drawing/2016/5/14/chartex" xmlns:mc="http://schemas.openxmlformats.org/markup-compatibility/2006" xmlns:aink="http://schemas.microsoft.com/office/drawing/2016/ink" xmlns:am3d="http://schemas.microsoft.com/office/drawing/2017/model3d" xmlns:o="urn:schemas-microsoft-com:office:office" xmlns:oel="http://schemas.microsoft.com/office/2019/extlst" xmlns:r="http://schemas.openxmlformats.org/officeDocument/2006/relationships" xmlns:m="http://schemas.openxmlformats.org/officeDocument/2006/math" xmlns:v="urn:schemas-microsoft-com:vml" xmlns:wp14="http://schemas.microsoft.com/office/word/2010/wordprocessingDrawing" xmlns:wp="http://schemas.openxmlformats.org/drawingml/2006/wordprocessingDrawing" xmlns:w10="urn:schemas-microsoft-com:office:word" xmlns:w="http://schemas.openxmlformats.org/wordprocessingml/2006/main" xmlns:w14="http://schemas.microsoft.com/office/word/2010/wordml" xmlns:w15="http://schemas.microsoft.com/office/word/2012/wordml" xmlns:w16cex="http://schemas.microsoft.com/office/word/2018/wordml/cex" xmlns:w16cid="http://schemas.microsoft.com/office/word/2016/wordml/cid" xmlns:w16="http://schemas.microsoft.com/office/word/2018/wordml" xmlns:w16du="http://schemas.microsoft.com/office/word/2023/wordml/word16du" xmlns:w16sdtdh="http://schemas.microsoft.com/office/word/2020/wordml/sdtdatahash" xmlns:w16se="http://schemas.microsoft.com/office/word/2015/wordml/symex" xmlns:wpg="http://schemas.microsoft.com/office/word/2010/wordprocessingGroup" xmlns:wpi="http://schemas.microsoft.com/office/word/2010/wordprocessingInk" xmlns:wne="http://schemas.microsoft.com/office/word/2006/wordml" xmlns:wps="http://schemas.microsoft.com/office/word/2010/wordprocessingShape" mc:Ignorable="w14 w15 w16se w16cid w16 w16cex w16sdtdh w16du wp14">
   <w:sdt>
     <w:sdtPr>
       <w:id w:val="-1585370733"/>
@@ -8403,7 +8314,7 @@
 </file>
 
 <file path=word/footer2.xml><?xml version="1.0" encoding="utf-8"?>
-<w:ftr xmlns:wpc="http://schemas.microsoft.com/office/word/2010/wordprocessingCanvas" xmlns:cx="http://schemas.microsoft.com/office/drawing/2014/chartex" xmlns:cx1="http://schemas.microsoft.com/office/drawing/2015/9/8/chartex" xmlns:cx2="http://schemas.microsoft.com/office/drawing/2015/10/21/chartex" xmlns:cx3="http://schemas.microsoft.com/office/drawing/2016/5/9/chartex" xmlns:cx4="http://schemas.microsoft.com/office/drawing/2016/5/10/chartex" xmlns:cx5="http://schemas.microsoft.com/office/drawing/2016/5/11/chartex" xmlns:cx6="http://schemas.microsoft.com/office/drawing/2016/5/12/chartex" xmlns:cx7="http://schemas.microsoft.com/office/drawing/2016/5/13/chartex" xmlns:cx8="http://schemas.microsoft.com/office/drawing/2016/5/14/chartex" xmlns:mc="http://schemas.openxmlformats.org/markup-compatibility/2006" xmlns:aink="http://schemas.microsoft.com/office/drawing/2016/ink" xmlns:am3d="http://schemas.microsoft.com/office/drawing/2017/model3d" xmlns:o="urn:schemas-microsoft-com:office:office" xmlns:r="http://schemas.openxmlformats.org/officeDocument/2006/relationships" xmlns:m="http://schemas.openxmlformats.org/officeDocument/2006/math" xmlns:v="urn:schemas-microsoft-com:vml" xmlns:wp14="http://schemas.microsoft.com/office/word/2010/wordprocessingDrawing" xmlns:wp="http://schemas.openxmlformats.org/drawingml/2006/wordprocessingDrawing" xmlns:w10="urn:schemas-microsoft-com:office:word" xmlns:w="http://schemas.openxmlformats.org/wordprocessingml/2006/main" xmlns:w14="http://schemas.microsoft.com/office/word/2010/wordml" xmlns:w15="http://schemas.microsoft.com/office/word/2012/wordml" xmlns:w16cex="http://schemas.microsoft.com/office/word/2018/wordml/cex" xmlns:w16cid="http://schemas.microsoft.com/office/word/2016/wordml/cid" xmlns:w16="http://schemas.microsoft.com/office/word/2018/wordml" xmlns:w16sdtdh="http://schemas.microsoft.com/office/word/2020/wordml/sdtdatahash" xmlns:w16se="http://schemas.microsoft.com/office/word/2015/wordml/symex" xmlns:wpg="http://schemas.microsoft.com/office/word/2010/wordprocessingGroup" xmlns:wpi="http://schemas.microsoft.com/office/word/2010/wordprocessingInk" xmlns:wne="http://schemas.microsoft.com/office/word/2006/wordml" xmlns:wps="http://schemas.microsoft.com/office/word/2010/wordprocessingShape" mc:Ignorable="w14 w15 w16se w16cid w16 w16cex w16sdtdh wp14">
+<w:ftr xmlns:wpc="http://schemas.microsoft.com/office/word/2010/wordprocessingCanvas" xmlns:cx="http://schemas.microsoft.com/office/drawing/2014/chartex" xmlns:cx1="http://schemas.microsoft.com/office/drawing/2015/9/8/chartex" xmlns:cx2="http://schemas.microsoft.com/office/drawing/2015/10/21/chartex" xmlns:cx3="http://schemas.microsoft.com/office/drawing/2016/5/9/chartex" xmlns:cx4="http://schemas.microsoft.com/office/drawing/2016/5/10/chartex" xmlns:cx5="http://schemas.microsoft.com/office/drawing/2016/5/11/chartex" xmlns:cx6="http://schemas.microsoft.com/office/drawing/2016/5/12/chartex" xmlns:cx7="http://schemas.microsoft.com/office/drawing/2016/5/13/chartex" xmlns:cx8="http://schemas.microsoft.com/office/drawing/2016/5/14/chartex" xmlns:mc="http://schemas.openxmlformats.org/markup-compatibility/2006" xmlns:aink="http://schemas.microsoft.com/office/drawing/2016/ink" xmlns:am3d="http://schemas.microsoft.com/office/drawing/2017/model3d" xmlns:o="urn:schemas-microsoft-com:office:office" xmlns:oel="http://schemas.microsoft.com/office/2019/extlst" xmlns:r="http://schemas.openxmlformats.org/officeDocument/2006/relationships" xmlns:m="http://schemas.openxmlformats.org/officeDocument/2006/math" xmlns:v="urn:schemas-microsoft-com:vml" xmlns:wp14="http://schemas.microsoft.com/office/word/2010/wordprocessingDrawing" xmlns:wp="http://schemas.openxmlformats.org/drawingml/2006/wordprocessingDrawing" xmlns:w10="urn:schemas-microsoft-com:office:word" xmlns:w="http://schemas.openxmlformats.org/wordprocessingml/2006/main" xmlns:w14="http://schemas.microsoft.com/office/word/2010/wordml" xmlns:w15="http://schemas.microsoft.com/office/word/2012/wordml" xmlns:w16cex="http://schemas.microsoft.com/office/word/2018/wordml/cex" xmlns:w16cid="http://schemas.microsoft.com/office/word/2016/wordml/cid" xmlns:w16="http://schemas.microsoft.com/office/word/2018/wordml" xmlns:w16du="http://schemas.microsoft.com/office/word/2023/wordml/word16du" xmlns:w16sdtdh="http://schemas.microsoft.com/office/word/2020/wordml/sdtdatahash" xmlns:w16se="http://schemas.microsoft.com/office/word/2015/wordml/symex" xmlns:wpg="http://schemas.microsoft.com/office/word/2010/wordprocessingGroup" xmlns:wpi="http://schemas.microsoft.com/office/word/2010/wordprocessingInk" xmlns:wne="http://schemas.microsoft.com/office/word/2006/wordml" xmlns:wps="http://schemas.microsoft.com/office/word/2010/wordprocessingShape" mc:Ignorable="w14 w15 w16se w16cid w16 w16cex w16sdtdh w16du wp14">
   <w:sdt>
     <w:sdtPr>
       <w:id w:val="-1051302240"/>
@@ -8471,7 +8382,7 @@
 </file>
 
 <file path=word/footer3.xml><?xml version="1.0" encoding="utf-8"?>
-<w:ftr xmlns:wpc="http://schemas.microsoft.com/office/word/2010/wordprocessingCanvas" xmlns:cx="http://schemas.microsoft.com/office/drawing/2014/chartex" xmlns:cx1="http://schemas.microsoft.com/office/drawing/2015/9/8/chartex" xmlns:cx2="http://schemas.microsoft.com/office/drawing/2015/10/21/chartex" xmlns:cx3="http://schemas.microsoft.com/office/drawing/2016/5/9/chartex" xmlns:cx4="http://schemas.microsoft.com/office/drawing/2016/5/10/chartex" xmlns:cx5="http://schemas.microsoft.com/office/drawing/2016/5/11/chartex" xmlns:cx6="http://schemas.microsoft.com/office/drawing/2016/5/12/chartex" xmlns:cx7="http://schemas.microsoft.com/office/drawing/2016/5/13/chartex" xmlns:cx8="http://schemas.microsoft.com/office/drawing/2016/5/14/chartex" xmlns:mc="http://schemas.openxmlformats.org/markup-compatibility/2006" xmlns:aink="http://schemas.microsoft.com/office/drawing/2016/ink" xmlns:am3d="http://schemas.microsoft.com/office/drawing/2017/model3d" xmlns:o="urn:schemas-microsoft-com:office:office" xmlns:r="http://schemas.openxmlformats.org/officeDocument/2006/relationships" xmlns:m="http://schemas.openxmlformats.org/officeDocument/2006/math" xmlns:v="urn:schemas-microsoft-com:vml" xmlns:wp14="http://schemas.microsoft.com/office/word/2010/wordprocessingDrawing" xmlns:wp="http://schemas.openxmlformats.org/drawingml/2006/wordprocessingDrawing" xmlns:w10="urn:schemas-microsoft-com:office:word" xmlns:w="http://schemas.openxmlformats.org/wordprocessingml/2006/main" xmlns:w14="http://schemas.microsoft.com/office/word/2010/wordml" xmlns:w15="http://schemas.microsoft.com/office/word/2012/wordml" xmlns:w16cex="http://schemas.microsoft.com/office/word/2018/wordml/cex" xmlns:w16cid="http://schemas.microsoft.com/office/word/2016/wordml/cid" xmlns:w16="http://schemas.microsoft.com/office/word/2018/wordml" xmlns:w16sdtdh="http://schemas.microsoft.com/office/word/2020/wordml/sdtdatahash" xmlns:w16se="http://schemas.microsoft.com/office/word/2015/wordml/symex" xmlns:wpg="http://schemas.microsoft.com/office/word/2010/wordprocessingGroup" xmlns:wpi="http://schemas.microsoft.com/office/word/2010/wordprocessingInk" xmlns:wne="http://schemas.microsoft.com/office/word/2006/wordml" xmlns:wps="http://schemas.microsoft.com/office/word/2010/wordprocessingShape" mc:Ignorable="w14 w15 w16se w16cid w16 w16cex w16sdtdh wp14">
+<w:ftr xmlns:wpc="http://schemas.microsoft.com/office/word/2010/wordprocessingCanvas" xmlns:cx="http://schemas.microsoft.com/office/drawing/2014/chartex" xmlns:cx1="http://schemas.microsoft.com/office/drawing/2015/9/8/chartex" xmlns:cx2="http://schemas.microsoft.com/office/drawing/2015/10/21/chartex" xmlns:cx3="http://schemas.microsoft.com/office/drawing/2016/5/9/chartex" xmlns:cx4="http://schemas.microsoft.com/office/drawing/2016/5/10/chartex" xmlns:cx5="http://schemas.microsoft.com/office/drawing/2016/5/11/chartex" xmlns:cx6="http://schemas.microsoft.com/office/drawing/2016/5/12/chartex" xmlns:cx7="http://schemas.microsoft.com/office/drawing/2016/5/13/chartex" xmlns:cx8="http://schemas.microsoft.com/office/drawing/2016/5/14/chartex" xmlns:mc="http://schemas.openxmlformats.org/markup-compatibility/2006" xmlns:aink="http://schemas.microsoft.com/office/drawing/2016/ink" xmlns:am3d="http://schemas.microsoft.com/office/drawing/2017/model3d" xmlns:o="urn:schemas-microsoft-com:office:office" xmlns:oel="http://schemas.microsoft.com/office/2019/extlst" xmlns:r="http://schemas.openxmlformats.org/officeDocument/2006/relationships" xmlns:m="http://schemas.openxmlformats.org/officeDocument/2006/math" xmlns:v="urn:schemas-microsoft-com:vml" xmlns:wp14="http://schemas.microsoft.com/office/word/2010/wordprocessingDrawing" xmlns:wp="http://schemas.openxmlformats.org/drawingml/2006/wordprocessingDrawing" xmlns:w10="urn:schemas-microsoft-com:office:word" xmlns:w="http://schemas.openxmlformats.org/wordprocessingml/2006/main" xmlns:w14="http://schemas.microsoft.com/office/word/2010/wordml" xmlns:w15="http://schemas.microsoft.com/office/word/2012/wordml" xmlns:w16cex="http://schemas.microsoft.com/office/word/2018/wordml/cex" xmlns:w16cid="http://schemas.microsoft.com/office/word/2016/wordml/cid" xmlns:w16="http://schemas.microsoft.com/office/word/2018/wordml" xmlns:w16du="http://schemas.microsoft.com/office/word/2023/wordml/word16du" xmlns:w16sdtdh="http://schemas.microsoft.com/office/word/2020/wordml/sdtdatahash" xmlns:w16se="http://schemas.microsoft.com/office/word/2015/wordml/symex" xmlns:wpg="http://schemas.microsoft.com/office/word/2010/wordprocessingGroup" xmlns:wpi="http://schemas.microsoft.com/office/word/2010/wordprocessingInk" xmlns:wne="http://schemas.microsoft.com/office/word/2006/wordml" xmlns:wps="http://schemas.microsoft.com/office/word/2010/wordprocessingShape" mc:Ignorable="w14 w15 w16se w16cid w16 w16cex w16sdtdh w16du wp14">
   <w:sdt>
     <w:sdtPr>
       <w:id w:val="486589496"/>
@@ -8538,7 +8449,7 @@
 </file>
 
 <file path=word/footnotes.xml><?xml version="1.0" encoding="utf-8"?>
-<w:footnotes xmlns:wpc="http://schemas.microsoft.com/office/word/2010/wordprocessingCanvas" xmlns:cx="http://schemas.microsoft.com/office/drawing/2014/chartex" xmlns:cx1="http://schemas.microsoft.com/office/drawing/2015/9/8/chartex" xmlns:cx2="http://schemas.microsoft.com/office/drawing/2015/10/21/chartex" xmlns:cx3="http://schemas.microsoft.com/office/drawing/2016/5/9/chartex" xmlns:cx4="http://schemas.microsoft.com/office/drawing/2016/5/10/chartex" xmlns:cx5="http://schemas.microsoft.com/office/drawing/2016/5/11/chartex" xmlns:cx6="http://schemas.microsoft.com/office/drawing/2016/5/12/chartex" xmlns:cx7="http://schemas.microsoft.com/office/drawing/2016/5/13/chartex" xmlns:cx8="http://schemas.microsoft.com/office/drawing/2016/5/14/chartex" xmlns:mc="http://schemas.openxmlformats.org/markup-compatibility/2006" xmlns:aink="http://schemas.microsoft.com/office/drawing/2016/ink" xmlns:am3d="http://schemas.microsoft.com/office/drawing/2017/model3d" xmlns:o="urn:schemas-microsoft-com:office:office" xmlns:r="http://schemas.openxmlformats.org/officeDocument/2006/relationships" xmlns:m="http://schemas.openxmlformats.org/officeDocument/2006/math" xmlns:v="urn:schemas-microsoft-com:vml" xmlns:wp14="http://schemas.microsoft.com/office/word/2010/wordprocessingDrawing" xmlns:wp="http://schemas.openxmlformats.org/drawingml/2006/wordprocessingDrawing" xmlns:w10="urn:schemas-microsoft-com:office:word" xmlns:w="http://schemas.openxmlformats.org/wordprocessingml/2006/main" xmlns:w14="http://schemas.microsoft.com/office/word/2010/wordml" xmlns:w15="http://schemas.microsoft.com/office/word/2012/wordml" xmlns:w16cex="http://schemas.microsoft.com/office/word/2018/wordml/cex" xmlns:w16cid="http://schemas.microsoft.com/office/word/2016/wordml/cid" xmlns:w16="http://schemas.microsoft.com/office/word/2018/wordml" xmlns:w16sdtdh="http://schemas.microsoft.com/office/word/2020/wordml/sdtdatahash" xmlns:w16se="http://schemas.microsoft.com/office/word/2015/wordml/symex" xmlns:wpg="http://schemas.microsoft.com/office/word/2010/wordprocessingGroup" xmlns:wpi="http://schemas.microsoft.com/office/word/2010/wordprocessingInk" xmlns:wne="http://schemas.microsoft.com/office/word/2006/wordml" xmlns:wps="http://schemas.microsoft.com/office/word/2010/wordprocessingShape" mc:Ignorable="w14 w15 w16se w16cid w16 w16cex w16sdtdh wp14">
+<w:footnotes xmlns:wpc="http://schemas.microsoft.com/office/word/2010/wordprocessingCanvas" xmlns:cx="http://schemas.microsoft.com/office/drawing/2014/chartex" xmlns:cx1="http://schemas.microsoft.com/office/drawing/2015/9/8/chartex" xmlns:cx2="http://schemas.microsoft.com/office/drawing/2015/10/21/chartex" xmlns:cx3="http://schemas.microsoft.com/office/drawing/2016/5/9/chartex" xmlns:cx4="http://schemas.microsoft.com/office/drawing/2016/5/10/chartex" xmlns:cx5="http://schemas.microsoft.com/office/drawing/2016/5/11/chartex" xmlns:cx6="http://schemas.microsoft.com/office/drawing/2016/5/12/chartex" xmlns:cx7="http://schemas.microsoft.com/office/drawing/2016/5/13/chartex" xmlns:cx8="http://schemas.microsoft.com/office/drawing/2016/5/14/chartex" xmlns:mc="http://schemas.openxmlformats.org/markup-compatibility/2006" xmlns:aink="http://schemas.microsoft.com/office/drawing/2016/ink" xmlns:am3d="http://schemas.microsoft.com/office/drawing/2017/model3d" xmlns:o="urn:schemas-microsoft-com:office:office" xmlns:oel="http://schemas.microsoft.com/office/2019/extlst" xmlns:r="http://schemas.openxmlformats.org/officeDocument/2006/relationships" xmlns:m="http://schemas.openxmlformats.org/officeDocument/2006/math" xmlns:v="urn:schemas-microsoft-com:vml" xmlns:wp14="http://schemas.microsoft.com/office/word/2010/wordprocessingDrawing" xmlns:wp="http://schemas.openxmlformats.org/drawingml/2006/wordprocessingDrawing" xmlns:w10="urn:schemas-microsoft-com:office:word" xmlns:w="http://schemas.openxmlformats.org/wordprocessingml/2006/main" xmlns:w14="http://schemas.microsoft.com/office/word/2010/wordml" xmlns:w15="http://schemas.microsoft.com/office/word/2012/wordml" xmlns:w16cex="http://schemas.microsoft.com/office/word/2018/wordml/cex" xmlns:w16cid="http://schemas.microsoft.com/office/word/2016/wordml/cid" xmlns:w16="http://schemas.microsoft.com/office/word/2018/wordml" xmlns:w16du="http://schemas.microsoft.com/office/word/2023/wordml/word16du" xmlns:w16sdtdh="http://schemas.microsoft.com/office/word/2020/wordml/sdtdatahash" xmlns:w16se="http://schemas.microsoft.com/office/word/2015/wordml/symex" xmlns:wpg="http://schemas.microsoft.com/office/word/2010/wordprocessingGroup" xmlns:wpi="http://schemas.microsoft.com/office/word/2010/wordprocessingInk" xmlns:wne="http://schemas.microsoft.com/office/word/2006/wordml" xmlns:wps="http://schemas.microsoft.com/office/word/2010/wordprocessingShape" mc:Ignorable="w14 w15 w16se w16cid w16 w16cex w16sdtdh w16du wp14">
   <w:footnote w:type="separator" w:id="-1">
     <w:p>
       <w:pPr>
@@ -8563,7 +8474,7 @@
 </file>
 
 <file path=word/header1.xml><?xml version="1.0" encoding="utf-8"?>
-<w:hdr xmlns:wpc="http://schemas.microsoft.com/office/word/2010/wordprocessingCanvas" xmlns:cx="http://schemas.microsoft.com/office/drawing/2014/chartex" xmlns:cx1="http://schemas.microsoft.com/office/drawing/2015/9/8/chartex" xmlns:cx2="http://schemas.microsoft.com/office/drawing/2015/10/21/chartex" xmlns:cx3="http://schemas.microsoft.com/office/drawing/2016/5/9/chartex" xmlns:cx4="http://schemas.microsoft.com/office/drawing/2016/5/10/chartex" xmlns:cx5="http://schemas.microsoft.com/office/drawing/2016/5/11/chartex" xmlns:cx6="http://schemas.microsoft.com/office/drawing/2016/5/12/chartex" xmlns:cx7="http://schemas.microsoft.com/office/drawing/2016/5/13/chartex" xmlns:cx8="http://schemas.microsoft.com/office/drawing/2016/5/14/chartex" xmlns:mc="http://schemas.openxmlformats.org/markup-compatibility/2006" xmlns:aink="http://schemas.microsoft.com/office/drawing/2016/ink" xmlns:am3d="http://schemas.microsoft.com/office/drawing/2017/model3d" xmlns:o="urn:schemas-microsoft-com:office:office" xmlns:r="http://schemas.openxmlformats.org/officeDocument/2006/relationships" xmlns:m="http://schemas.openxmlformats.org/officeDocument/2006/math" xmlns:v="urn:schemas-microsoft-com:vml" xmlns:wp14="http://schemas.microsoft.com/office/word/2010/wordprocessingDrawing" xmlns:wp="http://schemas.openxmlformats.org/drawingml/2006/wordprocessingDrawing" xmlns:w10="urn:schemas-microsoft-com:office:word" xmlns:w="http://schemas.openxmlformats.org/wordprocessingml/2006/main" xmlns:w14="http://schemas.microsoft.com/office/word/2010/wordml" xmlns:w15="http://schemas.microsoft.com/office/word/2012/wordml" xmlns:w16cex="http://schemas.microsoft.com/office/word/2018/wordml/cex" xmlns:w16cid="http://schemas.microsoft.com/office/word/2016/wordml/cid" xmlns:w16="http://schemas.microsoft.com/office/word/2018/wordml" xmlns:w16sdtdh="http://schemas.microsoft.com/office/word/2020/wordml/sdtdatahash" xmlns:w16se="http://schemas.microsoft.com/office/word/2015/wordml/symex" xmlns:wpg="http://schemas.microsoft.com/office/word/2010/wordprocessingGroup" xmlns:wpi="http://schemas.microsoft.com/office/word/2010/wordprocessingInk" xmlns:wne="http://schemas.microsoft.com/office/word/2006/wordml" xmlns:wps="http://schemas.microsoft.com/office/word/2010/wordprocessingShape" mc:Ignorable="w14 w15 w16se w16cid w16 w16cex w16sdtdh wp14">
+<w:hdr xmlns:wpc="http://schemas.microsoft.com/office/word/2010/wordprocessingCanvas" xmlns:cx="http://schemas.microsoft.com/office/drawing/2014/chartex" xmlns:cx1="http://schemas.microsoft.com/office/drawing/2015/9/8/chartex" xmlns:cx2="http://schemas.microsoft.com/office/drawing/2015/10/21/chartex" xmlns:cx3="http://schemas.microsoft.com/office/drawing/2016/5/9/chartex" xmlns:cx4="http://schemas.microsoft.com/office/drawing/2016/5/10/chartex" xmlns:cx5="http://schemas.microsoft.com/office/drawing/2016/5/11/chartex" xmlns:cx6="http://schemas.microsoft.com/office/drawing/2016/5/12/chartex" xmlns:cx7="http://schemas.microsoft.com/office/drawing/2016/5/13/chartex" xmlns:cx8="http://schemas.microsoft.com/office/drawing/2016/5/14/chartex" xmlns:mc="http://schemas.openxmlformats.org/markup-compatibility/2006" xmlns:aink="http://schemas.microsoft.com/office/drawing/2016/ink" xmlns:am3d="http://schemas.microsoft.com/office/drawing/2017/model3d" xmlns:o="urn:schemas-microsoft-com:office:office" xmlns:oel="http://schemas.microsoft.com/office/2019/extlst" xmlns:r="http://schemas.openxmlformats.org/officeDocument/2006/relationships" xmlns:m="http://schemas.openxmlformats.org/officeDocument/2006/math" xmlns:v="urn:schemas-microsoft-com:vml" xmlns:wp14="http://schemas.microsoft.com/office/word/2010/wordprocessingDrawing" xmlns:wp="http://schemas.openxmlformats.org/drawingml/2006/wordprocessingDrawing" xmlns:w10="urn:schemas-microsoft-com:office:word" xmlns:w="http://schemas.openxmlformats.org/wordprocessingml/2006/main" xmlns:w14="http://schemas.microsoft.com/office/word/2010/wordml" xmlns:w15="http://schemas.microsoft.com/office/word/2012/wordml" xmlns:w16cex="http://schemas.microsoft.com/office/word/2018/wordml/cex" xmlns:w16cid="http://schemas.microsoft.com/office/word/2016/wordml/cid" xmlns:w16="http://schemas.microsoft.com/office/word/2018/wordml" xmlns:w16du="http://schemas.microsoft.com/office/word/2023/wordml/word16du" xmlns:w16sdtdh="http://schemas.microsoft.com/office/word/2020/wordml/sdtdatahash" xmlns:w16se="http://schemas.microsoft.com/office/word/2015/wordml/symex" xmlns:wpg="http://schemas.microsoft.com/office/word/2010/wordprocessingGroup" xmlns:wpi="http://schemas.microsoft.com/office/word/2010/wordprocessingInk" xmlns:wne="http://schemas.microsoft.com/office/word/2006/wordml" xmlns:wps="http://schemas.microsoft.com/office/word/2010/wordprocessingShape" mc:Ignorable="w14 w15 w16se w16cid w16 w16cex w16sdtdh w16du wp14">
   <w:p>
     <w:pPr>
       <w:pStyle w:val="Header"/>
@@ -8576,7 +8487,7 @@
 </file>
 
 <file path=word/header2.xml><?xml version="1.0" encoding="utf-8"?>
-<w:hdr xmlns:wpc="http://schemas.microsoft.com/office/word/2010/wordprocessingCanvas" xmlns:cx="http://schemas.microsoft.com/office/drawing/2014/chartex" xmlns:cx1="http://schemas.microsoft.com/office/drawing/2015/9/8/chartex" xmlns:cx2="http://schemas.microsoft.com/office/drawing/2015/10/21/chartex" xmlns:cx3="http://schemas.microsoft.com/office/drawing/2016/5/9/chartex" xmlns:cx4="http://schemas.microsoft.com/office/drawing/2016/5/10/chartex" xmlns:cx5="http://schemas.microsoft.com/office/drawing/2016/5/11/chartex" xmlns:cx6="http://schemas.microsoft.com/office/drawing/2016/5/12/chartex" xmlns:cx7="http://schemas.microsoft.com/office/drawing/2016/5/13/chartex" xmlns:cx8="http://schemas.microsoft.com/office/drawing/2016/5/14/chartex" xmlns:mc="http://schemas.openxmlformats.org/markup-compatibility/2006" xmlns:aink="http://schemas.microsoft.com/office/drawing/2016/ink" xmlns:am3d="http://schemas.microsoft.com/office/drawing/2017/model3d" xmlns:o="urn:schemas-microsoft-com:office:office" xmlns:r="http://schemas.openxmlformats.org/officeDocument/2006/relationships" xmlns:m="http://schemas.openxmlformats.org/officeDocument/2006/math" xmlns:v="urn:schemas-microsoft-com:vml" xmlns:wp14="http://schemas.microsoft.com/office/word/2010/wordprocessingDrawing" xmlns:wp="http://schemas.openxmlformats.org/drawingml/2006/wordprocessingDrawing" xmlns:w10="urn:schemas-microsoft-com:office:word" xmlns:w="http://schemas.openxmlformats.org/wordprocessingml/2006/main" xmlns:w14="http://schemas.microsoft.com/office/word/2010/wordml" xmlns:w15="http://schemas.microsoft.com/office/word/2012/wordml" xmlns:w16cex="http://schemas.microsoft.com/office/word/2018/wordml/cex" xmlns:w16cid="http://schemas.microsoft.com/office/word/2016/wordml/cid" xmlns:w16="http://schemas.microsoft.com/office/word/2018/wordml" xmlns:w16sdtdh="http://schemas.microsoft.com/office/word/2020/wordml/sdtdatahash" xmlns:w16se="http://schemas.microsoft.com/office/word/2015/wordml/symex" xmlns:wpg="http://schemas.microsoft.com/office/word/2010/wordprocessingGroup" xmlns:wpi="http://schemas.microsoft.com/office/word/2010/wordprocessingInk" xmlns:wne="http://schemas.microsoft.com/office/word/2006/wordml" xmlns:wps="http://schemas.microsoft.com/office/word/2010/wordprocessingShape" mc:Ignorable="w14 w15 w16se w16cid w16 w16cex w16sdtdh wp14">
+<w:hdr xmlns:wpc="http://schemas.microsoft.com/office/word/2010/wordprocessingCanvas" xmlns:cx="http://schemas.microsoft.com/office/drawing/2014/chartex" xmlns:cx1="http://schemas.microsoft.com/office/drawing/2015/9/8/chartex" xmlns:cx2="http://schemas.microsoft.com/office/drawing/2015/10/21/chartex" xmlns:cx3="http://schemas.microsoft.com/office/drawing/2016/5/9/chartex" xmlns:cx4="http://schemas.microsoft.com/office/drawing/2016/5/10/chartex" xmlns:cx5="http://schemas.microsoft.com/office/drawing/2016/5/11/chartex" xmlns:cx6="http://schemas.microsoft.com/office/drawing/2016/5/12/chartex" xmlns:cx7="http://schemas.microsoft.com/office/drawing/2016/5/13/chartex" xmlns:cx8="http://schemas.microsoft.com/office/drawing/2016/5/14/chartex" xmlns:mc="http://schemas.openxmlformats.org/markup-compatibility/2006" xmlns:aink="http://schemas.microsoft.com/office/drawing/2016/ink" xmlns:am3d="http://schemas.microsoft.com/office/drawing/2017/model3d" xmlns:o="urn:schemas-microsoft-com:office:office" xmlns:oel="http://schemas.microsoft.com/office/2019/extlst" xmlns:r="http://schemas.openxmlformats.org/officeDocument/2006/relationships" xmlns:m="http://schemas.openxmlformats.org/officeDocument/2006/math" xmlns:v="urn:schemas-microsoft-com:vml" xmlns:wp14="http://schemas.microsoft.com/office/word/2010/wordprocessingDrawing" xmlns:wp="http://schemas.openxmlformats.org/drawingml/2006/wordprocessingDrawing" xmlns:w10="urn:schemas-microsoft-com:office:word" xmlns:w="http://schemas.openxmlformats.org/wordprocessingml/2006/main" xmlns:w14="http://schemas.microsoft.com/office/word/2010/wordml" xmlns:w15="http://schemas.microsoft.com/office/word/2012/wordml" xmlns:w16cex="http://schemas.microsoft.com/office/word/2018/wordml/cex" xmlns:w16cid="http://schemas.microsoft.com/office/word/2016/wordml/cid" xmlns:w16="http://schemas.microsoft.com/office/word/2018/wordml" xmlns:w16du="http://schemas.microsoft.com/office/word/2023/wordml/word16du" xmlns:w16sdtdh="http://schemas.microsoft.com/office/word/2020/wordml/sdtdatahash" xmlns:w16se="http://schemas.microsoft.com/office/word/2015/wordml/symex" xmlns:wpg="http://schemas.microsoft.com/office/word/2010/wordprocessingGroup" xmlns:wpi="http://schemas.microsoft.com/office/word/2010/wordprocessingInk" xmlns:wne="http://schemas.microsoft.com/office/word/2006/wordml" xmlns:wps="http://schemas.microsoft.com/office/word/2010/wordprocessingShape" mc:Ignorable="w14 w15 w16se w16cid w16 w16cex w16sdtdh w16du wp14">
   <w:p>
     <w:pPr>
       <w:pStyle w:val="Header"/>
@@ -8589,7 +8500,7 @@
 </file>
 
 <file path=word/header3.xml><?xml version="1.0" encoding="utf-8"?>
-<w:hdr xmlns:wpc="http://schemas.microsoft.com/office/word/2010/wordprocessingCanvas" xmlns:cx="http://schemas.microsoft.com/office/drawing/2014/chartex" xmlns:cx1="http://schemas.microsoft.com/office/drawing/2015/9/8/chartex" xmlns:cx2="http://schemas.microsoft.com/office/drawing/2015/10/21/chartex" xmlns:cx3="http://schemas.microsoft.com/office/drawing/2016/5/9/chartex" xmlns:cx4="http://schemas.microsoft.com/office/drawing/2016/5/10/chartex" xmlns:cx5="http://schemas.microsoft.com/office/drawing/2016/5/11/chartex" xmlns:cx6="http://schemas.microsoft.com/office/drawing/2016/5/12/chartex" xmlns:cx7="http://schemas.microsoft.com/office/drawing/2016/5/13/chartex" xmlns:cx8="http://schemas.microsoft.com/office/drawing/2016/5/14/chartex" xmlns:mc="http://schemas.openxmlformats.org/markup-compatibility/2006" xmlns:aink="http://schemas.microsoft.com/office/drawing/2016/ink" xmlns:am3d="http://schemas.microsoft.com/office/drawing/2017/model3d" xmlns:o="urn:schemas-microsoft-com:office:office" xmlns:r="http://schemas.openxmlformats.org/officeDocument/2006/relationships" xmlns:m="http://schemas.openxmlformats.org/officeDocument/2006/math" xmlns:v="urn:schemas-microsoft-com:vml" xmlns:wp14="http://schemas.microsoft.com/office/word/2010/wordprocessingDrawing" xmlns:wp="http://schemas.openxmlformats.org/drawingml/2006/wordprocessingDrawing" xmlns:w10="urn:schemas-microsoft-com:office:word" xmlns:w="http://schemas.openxmlformats.org/wordprocessingml/2006/main" xmlns:w14="http://schemas.microsoft.com/office/word/2010/wordml" xmlns:w15="http://schemas.microsoft.com/office/word/2012/wordml" xmlns:w16cex="http://schemas.microsoft.com/office/word/2018/wordml/cex" xmlns:w16cid="http://schemas.microsoft.com/office/word/2016/wordml/cid" xmlns:w16="http://schemas.microsoft.com/office/word/2018/wordml" xmlns:w16sdtdh="http://schemas.microsoft.com/office/word/2020/wordml/sdtdatahash" xmlns:w16se="http://schemas.microsoft.com/office/word/2015/wordml/symex" xmlns:wpg="http://schemas.microsoft.com/office/word/2010/wordprocessingGroup" xmlns:wpi="http://schemas.microsoft.com/office/word/2010/wordprocessingInk" xmlns:wne="http://schemas.microsoft.com/office/word/2006/wordml" xmlns:wps="http://schemas.microsoft.com/office/word/2010/wordprocessingShape" mc:Ignorable="w14 w15 w16se w16cid w16 w16cex w16sdtdh wp14">
+<w:hdr xmlns:wpc="http://schemas.microsoft.com/office/word/2010/wordprocessingCanvas" xmlns:cx="http://schemas.microsoft.com/office/drawing/2014/chartex" xmlns:cx1="http://schemas.microsoft.com/office/drawing/2015/9/8/chartex" xmlns:cx2="http://schemas.microsoft.com/office/drawing/2015/10/21/chartex" xmlns:cx3="http://schemas.microsoft.com/office/drawing/2016/5/9/chartex" xmlns:cx4="http://schemas.microsoft.com/office/drawing/2016/5/10/chartex" xmlns:cx5="http://schemas.microsoft.com/office/drawing/2016/5/11/chartex" xmlns:cx6="http://schemas.microsoft.com/office/drawing/2016/5/12/chartex" xmlns:cx7="http://schemas.microsoft.com/office/drawing/2016/5/13/chartex" xmlns:cx8="http://schemas.microsoft.com/office/drawing/2016/5/14/chartex" xmlns:mc="http://schemas.openxmlformats.org/markup-compatibility/2006" xmlns:aink="http://schemas.microsoft.com/office/drawing/2016/ink" xmlns:am3d="http://schemas.microsoft.com/office/drawing/2017/model3d" xmlns:o="urn:schemas-microsoft-com:office:office" xmlns:oel="http://schemas.microsoft.com/office/2019/extlst" xmlns:r="http://schemas.openxmlformats.org/officeDocument/2006/relationships" xmlns:m="http://schemas.openxmlformats.org/officeDocument/2006/math" xmlns:v="urn:schemas-microsoft-com:vml" xmlns:wp14="http://schemas.microsoft.com/office/word/2010/wordprocessingDrawing" xmlns:wp="http://schemas.openxmlformats.org/drawingml/2006/wordprocessingDrawing" xmlns:w10="urn:schemas-microsoft-com:office:word" xmlns:w="http://schemas.openxmlformats.org/wordprocessingml/2006/main" xmlns:w14="http://schemas.microsoft.com/office/word/2010/wordml" xmlns:w15="http://schemas.microsoft.com/office/word/2012/wordml" xmlns:w16cex="http://schemas.microsoft.com/office/word/2018/wordml/cex" xmlns:w16cid="http://schemas.microsoft.com/office/word/2016/wordml/cid" xmlns:w16="http://schemas.microsoft.com/office/word/2018/wordml" xmlns:w16du="http://schemas.microsoft.com/office/word/2023/wordml/word16du" xmlns:w16sdtdh="http://schemas.microsoft.com/office/word/2020/wordml/sdtdatahash" xmlns:w16se="http://schemas.microsoft.com/office/word/2015/wordml/symex" xmlns:wpg="http://schemas.microsoft.com/office/word/2010/wordprocessingGroup" xmlns:wpi="http://schemas.microsoft.com/office/word/2010/wordprocessingInk" xmlns:wne="http://schemas.microsoft.com/office/word/2006/wordml" xmlns:wps="http://schemas.microsoft.com/office/word/2010/wordprocessingShape" mc:Ignorable="w14 w15 w16se w16cid w16 w16cex w16sdtdh w16du wp14">
   <w:p>
     <w:pPr>
       <w:pStyle w:val="Header"/>
@@ -8599,7 +8510,7 @@
 </file>
 
 <file path=word/header4.xml><?xml version="1.0" encoding="utf-8"?>
-<w:hdr xmlns:wpc="http://schemas.microsoft.com/office/word/2010/wordprocessingCanvas" xmlns:cx="http://schemas.microsoft.com/office/drawing/2014/chartex" xmlns:cx1="http://schemas.microsoft.com/office/drawing/2015/9/8/chartex" xmlns:cx2="http://schemas.microsoft.com/office/drawing/2015/10/21/chartex" xmlns:cx3="http://schemas.microsoft.com/office/drawing/2016/5/9/chartex" xmlns:cx4="http://schemas.microsoft.com/office/drawing/2016/5/10/chartex" xmlns:cx5="http://schemas.microsoft.com/office/drawing/2016/5/11/chartex" xmlns:cx6="http://schemas.microsoft.com/office/drawing/2016/5/12/chartex" xmlns:cx7="http://schemas.microsoft.com/office/drawing/2016/5/13/chartex" xmlns:cx8="http://schemas.microsoft.com/office/drawing/2016/5/14/chartex" xmlns:mc="http://schemas.openxmlformats.org/markup-compatibility/2006" xmlns:aink="http://schemas.microsoft.com/office/drawing/2016/ink" xmlns:am3d="http://schemas.microsoft.com/office/drawing/2017/model3d" xmlns:o="urn:schemas-microsoft-com:office:office" xmlns:r="http://schemas.openxmlformats.org/officeDocument/2006/relationships" xmlns:m="http://schemas.openxmlformats.org/officeDocument/2006/math" xmlns:v="urn:schemas-microsoft-com:vml" xmlns:wp14="http://schemas.microsoft.com/office/word/2010/wordprocessingDrawing" xmlns:wp="http://schemas.openxmlformats.org/drawingml/2006/wordprocessingDrawing" xmlns:w10="urn:schemas-microsoft-com:office:word" xmlns:w="http://schemas.openxmlformats.org/wordprocessingml/2006/main" xmlns:w14="http://schemas.microsoft.com/office/word/2010/wordml" xmlns:w15="http://schemas.microsoft.com/office/word/2012/wordml" xmlns:w16cex="http://schemas.microsoft.com/office/word/2018/wordml/cex" xmlns:w16cid="http://schemas.microsoft.com/office/word/2016/wordml/cid" xmlns:w16="http://schemas.microsoft.com/office/word/2018/wordml" xmlns:w16sdtdh="http://schemas.microsoft.com/office/word/2020/wordml/sdtdatahash" xmlns:w16se="http://schemas.microsoft.com/office/word/2015/wordml/symex" xmlns:wpg="http://schemas.microsoft.com/office/word/2010/wordprocessingGroup" xmlns:wpi="http://schemas.microsoft.com/office/word/2010/wordprocessingInk" xmlns:wne="http://schemas.microsoft.com/office/word/2006/wordml" xmlns:wps="http://schemas.microsoft.com/office/word/2010/wordprocessingShape" mc:Ignorable="w14 w15 w16se w16cid w16 w16cex w16sdtdh wp14">
+<w:hdr xmlns:wpc="http://schemas.microsoft.com/office/word/2010/wordprocessingCanvas" xmlns:cx="http://schemas.microsoft.com/office/drawing/2014/chartex" xmlns:cx1="http://schemas.microsoft.com/office/drawing/2015/9/8/chartex" xmlns:cx2="http://schemas.microsoft.com/office/drawing/2015/10/21/chartex" xmlns:cx3="http://schemas.microsoft.com/office/drawing/2016/5/9/chartex" xmlns:cx4="http://schemas.microsoft.com/office/drawing/2016/5/10/chartex" xmlns:cx5="http://schemas.microsoft.com/office/drawing/2016/5/11/chartex" xmlns:cx6="http://schemas.microsoft.com/office/drawing/2016/5/12/chartex" xmlns:cx7="http://schemas.microsoft.com/office/drawing/2016/5/13/chartex" xmlns:cx8="http://schemas.microsoft.com/office/drawing/2016/5/14/chartex" xmlns:mc="http://schemas.openxmlformats.org/markup-compatibility/2006" xmlns:aink="http://schemas.microsoft.com/office/drawing/2016/ink" xmlns:am3d="http://schemas.microsoft.com/office/drawing/2017/model3d" xmlns:o="urn:schemas-microsoft-com:office:office" xmlns:oel="http://schemas.microsoft.com/office/2019/extlst" xmlns:r="http://schemas.openxmlformats.org/officeDocument/2006/relationships" xmlns:m="http://schemas.openxmlformats.org/officeDocument/2006/math" xmlns:v="urn:schemas-microsoft-com:vml" xmlns:wp14="http://schemas.microsoft.com/office/word/2010/wordprocessingDrawing" xmlns:wp="http://schemas.openxmlformats.org/drawingml/2006/wordprocessingDrawing" xmlns:w10="urn:schemas-microsoft-com:office:word" xmlns:w="http://schemas.openxmlformats.org/wordprocessingml/2006/main" xmlns:w14="http://schemas.microsoft.com/office/word/2010/wordml" xmlns:w15="http://schemas.microsoft.com/office/word/2012/wordml" xmlns:w16cex="http://schemas.microsoft.com/office/word/2018/wordml/cex" xmlns:w16cid="http://schemas.microsoft.com/office/word/2016/wordml/cid" xmlns:w16="http://schemas.microsoft.com/office/word/2018/wordml" xmlns:w16du="http://schemas.microsoft.com/office/word/2023/wordml/word16du" xmlns:w16sdtdh="http://schemas.microsoft.com/office/word/2020/wordml/sdtdatahash" xmlns:w16se="http://schemas.microsoft.com/office/word/2015/wordml/symex" xmlns:wpg="http://schemas.microsoft.com/office/word/2010/wordprocessingGroup" xmlns:wpi="http://schemas.microsoft.com/office/word/2010/wordprocessingInk" xmlns:wne="http://schemas.microsoft.com/office/word/2006/wordml" xmlns:wps="http://schemas.microsoft.com/office/word/2010/wordprocessingShape" mc:Ignorable="w14 w15 w16se w16cid w16 w16cex w16sdtdh w16du wp14">
   <w:p>
     <w:pPr>
       <w:pStyle w:val="Header"/>
@@ -8609,7 +8520,7 @@
 </file>
 
 <file path=word/numbering.xml><?xml version="1.0" encoding="utf-8"?>
-<w:numbering xmlns:wpc="http://schemas.microsoft.com/office/word/2010/wordprocessingCanvas" xmlns:cx="http://schemas.microsoft.com/office/drawing/2014/chartex" xmlns:cx1="http://schemas.microsoft.com/office/drawing/2015/9/8/chartex" xmlns:cx2="http://schemas.microsoft.com/office/drawing/2015/10/21/chartex" xmlns:cx3="http://schemas.microsoft.com/office/drawing/2016/5/9/chartex" xmlns:cx4="http://schemas.microsoft.com/office/drawing/2016/5/10/chartex" xmlns:cx5="http://schemas.microsoft.com/office/drawing/2016/5/11/chartex" xmlns:cx6="http://schemas.microsoft.com/office/drawing/2016/5/12/chartex" xmlns:cx7="http://schemas.microsoft.com/office/drawing/2016/5/13/chartex" xmlns:cx8="http://schemas.microsoft.com/office/drawing/2016/5/14/chartex" xmlns:mc="http://schemas.openxmlformats.org/markup-compatibility/2006" xmlns:aink="http://schemas.microsoft.com/office/drawing/2016/ink" xmlns:am3d="http://schemas.microsoft.com/office/drawing/2017/model3d" xmlns:o="urn:schemas-microsoft-com:office:office" xmlns:r="http://schemas.openxmlformats.org/officeDocument/2006/relationships" xmlns:m="http://schemas.openxmlformats.org/officeDocument/2006/math" xmlns:v="urn:schemas-microsoft-com:vml" xmlns:wp14="http://schemas.microsoft.com/office/word/2010/wordprocessingDrawing" xmlns:wp="http://schemas.openxmlformats.org/drawingml/2006/wordprocessingDrawing" xmlns:w10="urn:schemas-microsoft-com:office:word" xmlns:w="http://schemas.openxmlformats.org/wordprocessingml/2006/main" xmlns:w14="http://schemas.microsoft.com/office/word/2010/wordml" xmlns:w15="http://schemas.microsoft.com/office/word/2012/wordml" xmlns:w16cex="http://schemas.microsoft.com/office/word/2018/wordml/cex" xmlns:w16cid="http://schemas.microsoft.com/office/word/2016/wordml/cid" xmlns:w16="http://schemas.microsoft.com/office/word/2018/wordml" xmlns:w16sdtdh="http://schemas.microsoft.com/office/word/2020/wordml/sdtdatahash" xmlns:w16se="http://schemas.microsoft.com/office/word/2015/wordml/symex" xmlns:wpg="http://schemas.microsoft.com/office/word/2010/wordprocessingGroup" xmlns:wpi="http://schemas.microsoft.com/office/word/2010/wordprocessingInk" xmlns:wne="http://schemas.microsoft.com/office/word/2006/wordml" xmlns:wps="http://schemas.microsoft.com/office/word/2010/wordprocessingShape" mc:Ignorable="w14 w15 w16se w16cid w16 w16cex w16sdtdh wp14">
+<w:numbering xmlns:wpc="http://schemas.microsoft.com/office/word/2010/wordprocessingCanvas" xmlns:cx="http://schemas.microsoft.com/office/drawing/2014/chartex" xmlns:cx1="http://schemas.microsoft.com/office/drawing/2015/9/8/chartex" xmlns:cx2="http://schemas.microsoft.com/office/drawing/2015/10/21/chartex" xmlns:cx3="http://schemas.microsoft.com/office/drawing/2016/5/9/chartex" xmlns:cx4="http://schemas.microsoft.com/office/drawing/2016/5/10/chartex" xmlns:cx5="http://schemas.microsoft.com/office/drawing/2016/5/11/chartex" xmlns:cx6="http://schemas.microsoft.com/office/drawing/2016/5/12/chartex" xmlns:cx7="http://schemas.microsoft.com/office/drawing/2016/5/13/chartex" xmlns:cx8="http://schemas.microsoft.com/office/drawing/2016/5/14/chartex" xmlns:mc="http://schemas.openxmlformats.org/markup-compatibility/2006" xmlns:aink="http://schemas.microsoft.com/office/drawing/2016/ink" xmlns:am3d="http://schemas.microsoft.com/office/drawing/2017/model3d" xmlns:o="urn:schemas-microsoft-com:office:office" xmlns:oel="http://schemas.microsoft.com/office/2019/extlst" xmlns:r="http://schemas.openxmlformats.org/officeDocument/2006/relationships" xmlns:m="http://schemas.openxmlformats.org/officeDocument/2006/math" xmlns:v="urn:schemas-microsoft-com:vml" xmlns:wp14="http://schemas.microsoft.com/office/word/2010/wordprocessingDrawing" xmlns:wp="http://schemas.openxmlformats.org/drawingml/2006/wordprocessingDrawing" xmlns:w10="urn:schemas-microsoft-com:office:word" xmlns:w="http://schemas.openxmlformats.org/wordprocessingml/2006/main" xmlns:w14="http://schemas.microsoft.com/office/word/2010/wordml" xmlns:w15="http://schemas.microsoft.com/office/word/2012/wordml" xmlns:w16cex="http://schemas.microsoft.com/office/word/2018/wordml/cex" xmlns:w16cid="http://schemas.microsoft.com/office/word/2016/wordml/cid" xmlns:w16="http://schemas.microsoft.com/office/word/2018/wordml" xmlns:w16du="http://schemas.microsoft.com/office/word/2023/wordml/word16du" xmlns:w16sdtdh="http://schemas.microsoft.com/office/word/2020/wordml/sdtdatahash" xmlns:w16se="http://schemas.microsoft.com/office/word/2015/wordml/symex" xmlns:wpg="http://schemas.microsoft.com/office/word/2010/wordprocessingGroup" xmlns:wpi="http://schemas.microsoft.com/office/word/2010/wordprocessingInk" xmlns:wne="http://schemas.microsoft.com/office/word/2006/wordml" xmlns:wps="http://schemas.microsoft.com/office/word/2010/wordprocessingShape" mc:Ignorable="w14 w15 w16se w16cid w16 w16cex w16sdtdh w16du wp14">
   <w:abstractNum w:abstractNumId="0" w15:restartNumberingAfterBreak="0">
     <w:nsid w:val="0C221A24"/>
     <w:multiLevelType w:val="hybridMultilevel"/>
@@ -9400,46 +9311,46 @@
       </w:pPr>
     </w:lvl>
   </w:abstractNum>
-  <w:num w:numId="1">
+  <w:num w:numId="1" w16cid:durableId="877622885">
     <w:abstractNumId w:val="4"/>
   </w:num>
-  <w:num w:numId="2">
+  <w:num w:numId="2" w16cid:durableId="1391421653">
     <w:abstractNumId w:val="8"/>
   </w:num>
-  <w:num w:numId="3">
+  <w:num w:numId="3" w16cid:durableId="1068767478">
     <w:abstractNumId w:val="6"/>
   </w:num>
-  <w:num w:numId="4">
+  <w:num w:numId="4" w16cid:durableId="247690747">
     <w:abstractNumId w:val="5"/>
   </w:num>
-  <w:num w:numId="5">
+  <w:num w:numId="5" w16cid:durableId="894774504">
     <w:abstractNumId w:val="7"/>
   </w:num>
-  <w:num w:numId="6">
+  <w:num w:numId="6" w16cid:durableId="1060515722">
     <w:abstractNumId w:val="2"/>
   </w:num>
-  <w:num w:numId="7">
+  <w:num w:numId="7" w16cid:durableId="1454251307">
     <w:abstractNumId w:val="8"/>
     <w:lvlOverride w:ilvl="0">
       <w:startOverride w:val="1"/>
     </w:lvlOverride>
   </w:num>
-  <w:num w:numId="8">
+  <w:num w:numId="8" w16cid:durableId="644820336">
     <w:abstractNumId w:val="0"/>
   </w:num>
-  <w:num w:numId="9">
+  <w:num w:numId="9" w16cid:durableId="918487797">
     <w:abstractNumId w:val="8"/>
     <w:lvlOverride w:ilvl="0">
       <w:startOverride w:val="1"/>
     </w:lvlOverride>
   </w:num>
-  <w:num w:numId="10">
+  <w:num w:numId="10" w16cid:durableId="32465616">
     <w:abstractNumId w:val="3"/>
   </w:num>
-  <w:num w:numId="11">
+  <w:num w:numId="11" w16cid:durableId="1637101226">
     <w:abstractNumId w:val="1"/>
   </w:num>
-  <w:num w:numId="12">
+  <w:num w:numId="12" w16cid:durableId="1135872147">
     <w:abstractNumId w:val="8"/>
     <w:lvlOverride w:ilvl="0">
       <w:startOverride w:val="1"/>
@@ -9449,7 +9360,7 @@
 </file>
 
 <file path=word/styles.xml><?xml version="1.0" encoding="utf-8"?>
-<w:styles xmlns:mc="http://schemas.openxmlformats.org/markup-compatibility/2006" xmlns:r="http://schemas.openxmlformats.org/officeDocument/2006/relationships" xmlns:w="http://schemas.openxmlformats.org/wordprocessingml/2006/main" xmlns:w14="http://schemas.microsoft.com/office/word/2010/wordml" xmlns:w15="http://schemas.microsoft.com/office/word/2012/wordml" xmlns:w16cex="http://schemas.microsoft.com/office/word/2018/wordml/cex" xmlns:w16cid="http://schemas.microsoft.com/office/word/2016/wordml/cid" xmlns:w16="http://schemas.microsoft.com/office/word/2018/wordml" xmlns:w16sdtdh="http://schemas.microsoft.com/office/word/2020/wordml/sdtdatahash" xmlns:w16se="http://schemas.microsoft.com/office/word/2015/wordml/symex" mc:Ignorable="w14 w15 w16se w16cid w16 w16cex w16sdtdh">
+<w:styles xmlns:mc="http://schemas.openxmlformats.org/markup-compatibility/2006" xmlns:r="http://schemas.openxmlformats.org/officeDocument/2006/relationships" xmlns:w="http://schemas.openxmlformats.org/wordprocessingml/2006/main" xmlns:w14="http://schemas.microsoft.com/office/word/2010/wordml" xmlns:w15="http://schemas.microsoft.com/office/word/2012/wordml" xmlns:w16cex="http://schemas.microsoft.com/office/word/2018/wordml/cex" xmlns:w16cid="http://schemas.microsoft.com/office/word/2016/wordml/cid" xmlns:w16="http://schemas.microsoft.com/office/word/2018/wordml" xmlns:w16du="http://schemas.microsoft.com/office/word/2023/wordml/word16du" xmlns:w16sdtdh="http://schemas.microsoft.com/office/word/2020/wordml/sdtdatahash" xmlns:w16se="http://schemas.microsoft.com/office/word/2015/wordml/symex" mc:Ignorable="w14 w15 w16se w16cid w16 w16cex w16sdtdh w16du">
   <w:docDefaults>
     <w:rPrDefault>
       <w:rPr>

</xml_diff>